<commit_message>
upload of divide by 3 with code that is working
</commit_message>
<xml_diff>
--- a/LM9_divideBy3FSM_50_Duty_Cycle.docx
+++ b/LM9_divideBy3FSM_50_Duty_Cycle.docx
@@ -74,17 +74,16 @@
           <w:sz w:val="36"/>
           <w:szCs w:val="22"/>
         </w:rPr>
-        <w:t>A True Divide-By-Three 50% Duty Cycle Clock</w:t>
-      </w:r>
-    </w:p>
-    <w:p>
-      <w:pPr>
-        <w:spacing w:line="276" w:lineRule="auto"/>
-        <w:rPr>
-          <w:rFonts w:eastAsia="Calibri"/>
+        <w:t>A True Divide-By-Three 50% Duty Cycle Cloc</w:t>
+      </w:r>
+      <w:r>
+        <w:rPr>
+          <w:rFonts w:ascii="Calibri" w:eastAsia="Calibri" w:hAnsi="Calibri"/>
           <w:sz w:val="36"/>
-        </w:rPr>
-      </w:pPr>
+          <w:szCs w:val="22"/>
+        </w:rPr>
+        <w:t>k</w:t>
+      </w:r>
     </w:p>
     <w:p>
       <w:pPr>
@@ -130,7 +129,7 @@
           <w:sz w:val="36"/>
           <w:u w:val="single"/>
         </w:rPr>
-        <w:tab/>
+        <w:t>Brycen Martin</w:t>
       </w:r>
       <w:r>
         <w:rPr>
@@ -138,47 +137,7 @@
           <w:sz w:val="36"/>
           <w:u w:val="single"/>
         </w:rPr>
-        <w:tab/>
-      </w:r>
-      <w:r>
-        <w:rPr>
-          <w:rFonts w:eastAsia="Calibri"/>
-          <w:sz w:val="36"/>
-          <w:u w:val="single"/>
-        </w:rPr>
-        <w:tab/>
-      </w:r>
-      <w:r>
-        <w:rPr>
-          <w:rFonts w:eastAsia="Calibri"/>
-          <w:sz w:val="36"/>
-          <w:u w:val="single"/>
-        </w:rPr>
-        <w:tab/>
-      </w:r>
-      <w:r>
-        <w:rPr>
-          <w:rFonts w:eastAsia="Calibri"/>
-          <w:sz w:val="36"/>
-          <w:u w:val="single"/>
-        </w:rPr>
-        <w:tab/>
-      </w:r>
-      <w:r>
-        <w:rPr>
-          <w:rFonts w:eastAsia="Calibri"/>
-          <w:sz w:val="36"/>
-          <w:u w:val="single"/>
-        </w:rPr>
-        <w:tab/>
-      </w:r>
-      <w:r>
-        <w:rPr>
-          <w:rFonts w:eastAsia="Calibri"/>
-          <w:sz w:val="36"/>
-          <w:u w:val="single"/>
-        </w:rPr>
-        <w:tab/>
+        <w:t>, Ben Greenwood</w:t>
       </w:r>
       <w:r>
         <w:rPr>
@@ -615,7 +574,23 @@
           <w:rFonts w:ascii="Calibri" w:hAnsi="Calibri"/>
           <w:sz w:val="28"/>
         </w:rPr>
-        <w:t xml:space="preserve"> submit the code to whitgit </w:t>
+        <w:t xml:space="preserve"> submit the code to </w:t>
+      </w:r>
+      <w:proofErr w:type="spellStart"/>
+      <w:r>
+        <w:rPr>
+          <w:rFonts w:ascii="Calibri" w:hAnsi="Calibri"/>
+          <w:sz w:val="28"/>
+        </w:rPr>
+        <w:t>whitgit</w:t>
+      </w:r>
+      <w:proofErr w:type="spellEnd"/>
+      <w:r>
+        <w:rPr>
+          <w:rFonts w:ascii="Calibri" w:hAnsi="Calibri"/>
+          <w:sz w:val="28"/>
+        </w:rPr>
+        <w:t xml:space="preserve"> </w:t>
       </w:r>
       <w:r>
         <w:rPr>
@@ -727,7 +702,39 @@
           <w:rFonts w:ascii="Calibri" w:hAnsi="Calibri"/>
           <w:sz w:val="28"/>
         </w:rPr>
-        <w:t>Follow the instructions given in class to install Vivado on your machine (or use the machines in the lab – if you use lab machines which already have Vivado installed, you will need to install the board files for the BASYS 3)</w:t>
+        <w:t xml:space="preserve">Follow the instructions given in class to install </w:t>
+      </w:r>
+      <w:proofErr w:type="spellStart"/>
+      <w:r>
+        <w:rPr>
+          <w:rFonts w:ascii="Calibri" w:hAnsi="Calibri"/>
+          <w:sz w:val="28"/>
+        </w:rPr>
+        <w:t>Vivado</w:t>
+      </w:r>
+      <w:proofErr w:type="spellEnd"/>
+      <w:r>
+        <w:rPr>
+          <w:rFonts w:ascii="Calibri" w:hAnsi="Calibri"/>
+          <w:sz w:val="28"/>
+        </w:rPr>
+        <w:t xml:space="preserve"> on your machine (or use the machines in the lab – if you use lab machines which already have </w:t>
+      </w:r>
+      <w:proofErr w:type="spellStart"/>
+      <w:r>
+        <w:rPr>
+          <w:rFonts w:ascii="Calibri" w:hAnsi="Calibri"/>
+          <w:sz w:val="28"/>
+        </w:rPr>
+        <w:t>Vivado</w:t>
+      </w:r>
+      <w:proofErr w:type="spellEnd"/>
+      <w:r>
+        <w:rPr>
+          <w:rFonts w:ascii="Calibri" w:hAnsi="Calibri"/>
+          <w:sz w:val="28"/>
+        </w:rPr>
+        <w:t xml:space="preserve"> installed, you will need to install the board files for the BASYS 3)</w:t>
       </w:r>
     </w:p>
     <w:p>
@@ -824,9 +831,11 @@
       <w:pPr>
         <w:pStyle w:val="Heading2"/>
       </w:pPr>
+      <w:proofErr w:type="spellStart"/>
       <w:r>
         <w:t>DivideByThree</w:t>
       </w:r>
+      <w:proofErr w:type="spellEnd"/>
       <w:r>
         <w:t xml:space="preserve"> </w:t>
       </w:r>
@@ -901,8 +910,30 @@
         <w:rPr>
           <w:bCs/>
         </w:rPr>
-        <w:t>from whitgit using vscode</w:t>
-      </w:r>
+        <w:t xml:space="preserve">from </w:t>
+      </w:r>
+      <w:proofErr w:type="spellStart"/>
+      <w:r>
+        <w:rPr>
+          <w:bCs/>
+        </w:rPr>
+        <w:t>whitgit</w:t>
+      </w:r>
+      <w:proofErr w:type="spellEnd"/>
+      <w:r>
+        <w:rPr>
+          <w:bCs/>
+        </w:rPr>
+        <w:t xml:space="preserve"> using </w:t>
+      </w:r>
+      <w:proofErr w:type="spellStart"/>
+      <w:r>
+        <w:rPr>
+          <w:bCs/>
+        </w:rPr>
+        <w:t>vscode</w:t>
+      </w:r>
+      <w:proofErr w:type="spellEnd"/>
       <w:r>
         <w:rPr>
           <w:bCs/>
@@ -1948,6 +1979,21 @@
       </w:r>
     </w:p>
     <w:p/>
+    <w:p/>
+    <w:p/>
+    <w:p/>
+    <w:p/>
+    <w:p/>
+    <w:p/>
+    <w:p/>
+    <w:p/>
+    <w:p/>
+    <w:p/>
+    <w:p/>
+    <w:p/>
+    <w:p/>
+    <w:p/>
+    <w:p/>
     <w:p>
       <w:pPr>
         <w:pStyle w:val="ListParagraph"/>
@@ -1957,6 +2003,7 @@
         </w:numPr>
       </w:pPr>
       <w:r>
+        <w:lastRenderedPageBreak/>
         <w:t>Copy and paste the VHDL for your divide by 3 circuit here:</w:t>
       </w:r>
     </w:p>
@@ -1964,17 +2011,61 @@
       <w:pPr>
         <w:pStyle w:val="ListParagraph"/>
       </w:pPr>
-    </w:p>
-    <w:p>
-      <w:pPr>
-        <w:pStyle w:val="ListParagraph"/>
-      </w:pPr>
-    </w:p>
-    <w:p>
-      <w:pPr>
-        <w:pStyle w:val="ListParagraph"/>
-      </w:pPr>
-    </w:p>
+      <w:r>
+        <w:rPr>
+          <w:noProof/>
+        </w:rPr>
+        <w:drawing>
+          <wp:inline distT="0" distB="0" distL="0" distR="0" wp14:anchorId="592269CD" wp14:editId="424F66C1">
+            <wp:extent cx="6858000" cy="6057265"/>
+            <wp:effectExtent l="0" t="0" r="0" b="635"/>
+            <wp:docPr id="1" name="Picture 1"/>
+            <wp:cNvGraphicFramePr>
+              <a:graphicFrameLocks xmlns:a="http://schemas.openxmlformats.org/drawingml/2006/main" noChangeAspect="1"/>
+            </wp:cNvGraphicFramePr>
+            <a:graphic xmlns:a="http://schemas.openxmlformats.org/drawingml/2006/main">
+              <a:graphicData uri="http://schemas.openxmlformats.org/drawingml/2006/picture">
+                <pic:pic xmlns:pic="http://schemas.openxmlformats.org/drawingml/2006/picture">
+                  <pic:nvPicPr>
+                    <pic:cNvPr id="1" name=""/>
+                    <pic:cNvPicPr/>
+                  </pic:nvPicPr>
+                  <pic:blipFill>
+                    <a:blip r:embed="rId9"/>
+                    <a:stretch>
+                      <a:fillRect/>
+                    </a:stretch>
+                  </pic:blipFill>
+                  <pic:spPr>
+                    <a:xfrm>
+                      <a:off x="0" y="0"/>
+                      <a:ext cx="6858000" cy="6057265"/>
+                    </a:xfrm>
+                    <a:prstGeom prst="rect">
+                      <a:avLst/>
+                    </a:prstGeom>
+                  </pic:spPr>
+                </pic:pic>
+              </a:graphicData>
+            </a:graphic>
+          </wp:inline>
+        </w:drawing>
+      </w:r>
+    </w:p>
+    <w:p/>
+    <w:p/>
+    <w:p/>
+    <w:p/>
+    <w:p/>
+    <w:p/>
+    <w:p/>
+    <w:p/>
+    <w:p/>
+    <w:p/>
+    <w:p/>
+    <w:p/>
+    <w:p/>
+    <w:p/>
     <w:p>
       <w:pPr>
         <w:pStyle w:val="ListParagraph"/>
@@ -1984,18 +2075,118 @@
         </w:numPr>
       </w:pPr>
       <w:r>
+        <w:lastRenderedPageBreak/>
         <w:t>Paste a screen shot of your divide by 3 simulation working here:</w:t>
       </w:r>
     </w:p>
     <w:p>
       <w:pPr>
         <w:pStyle w:val="ListParagraph"/>
-      </w:pPr>
+        <w:ind w:left="1440"/>
+      </w:pPr>
+      <w:r>
+        <w:t>How it should look:</w:t>
+      </w:r>
     </w:p>
     <w:p>
       <w:pPr>
         <w:pStyle w:val="ListParagraph"/>
-      </w:pPr>
+        <w:ind w:left="1440"/>
+      </w:pPr>
+      <w:r>
+        <w:rPr>
+          <w:noProof/>
+        </w:rPr>
+        <w:drawing>
+          <wp:inline distT="0" distB="0" distL="0" distR="0" wp14:anchorId="70935594" wp14:editId="078B850A">
+            <wp:extent cx="6858000" cy="1018540"/>
+            <wp:effectExtent l="0" t="0" r="0" b="0"/>
+            <wp:docPr id="3" name="Picture 3"/>
+            <wp:cNvGraphicFramePr>
+              <a:graphicFrameLocks xmlns:a="http://schemas.openxmlformats.org/drawingml/2006/main" noChangeAspect="1"/>
+            </wp:cNvGraphicFramePr>
+            <a:graphic xmlns:a="http://schemas.openxmlformats.org/drawingml/2006/main">
+              <a:graphicData uri="http://schemas.openxmlformats.org/drawingml/2006/picture">
+                <pic:pic xmlns:pic="http://schemas.openxmlformats.org/drawingml/2006/picture">
+                  <pic:nvPicPr>
+                    <pic:cNvPr id="1" name=""/>
+                    <pic:cNvPicPr/>
+                  </pic:nvPicPr>
+                  <pic:blipFill>
+                    <a:blip r:embed="rId10"/>
+                    <a:stretch>
+                      <a:fillRect/>
+                    </a:stretch>
+                  </pic:blipFill>
+                  <pic:spPr>
+                    <a:xfrm>
+                      <a:off x="0" y="0"/>
+                      <a:ext cx="6858000" cy="1018540"/>
+                    </a:xfrm>
+                    <a:prstGeom prst="rect">
+                      <a:avLst/>
+                    </a:prstGeom>
+                  </pic:spPr>
+                </pic:pic>
+              </a:graphicData>
+            </a:graphic>
+          </wp:inline>
+        </w:drawing>
+      </w:r>
+    </w:p>
+    <w:p>
+      <w:pPr>
+        <w:pStyle w:val="ListParagraph"/>
+      </w:pPr>
+      <w:r>
+        <w:tab/>
+        <w:t>How mine looks:</w:t>
+      </w:r>
+    </w:p>
+    <w:p>
+      <w:pPr>
+        <w:pStyle w:val="ListParagraph"/>
+      </w:pPr>
+      <w:r>
+        <w:rPr>
+          <w:noProof/>
+        </w:rPr>
+        <w:drawing>
+          <wp:inline distT="0" distB="0" distL="0" distR="0" wp14:anchorId="56EB0C68" wp14:editId="31F9697A">
+            <wp:extent cx="6858000" cy="842010"/>
+            <wp:effectExtent l="0" t="0" r="0" b="0"/>
+            <wp:docPr id="5" name="Picture 5"/>
+            <wp:cNvGraphicFramePr>
+              <a:graphicFrameLocks xmlns:a="http://schemas.openxmlformats.org/drawingml/2006/main" noChangeAspect="1"/>
+            </wp:cNvGraphicFramePr>
+            <a:graphic xmlns:a="http://schemas.openxmlformats.org/drawingml/2006/main">
+              <a:graphicData uri="http://schemas.openxmlformats.org/drawingml/2006/picture">
+                <pic:pic xmlns:pic="http://schemas.openxmlformats.org/drawingml/2006/picture">
+                  <pic:nvPicPr>
+                    <pic:cNvPr id="1" name=""/>
+                    <pic:cNvPicPr/>
+                  </pic:nvPicPr>
+                  <pic:blipFill>
+                    <a:blip r:embed="rId11"/>
+                    <a:stretch>
+                      <a:fillRect/>
+                    </a:stretch>
+                  </pic:blipFill>
+                  <pic:spPr>
+                    <a:xfrm>
+                      <a:off x="0" y="0"/>
+                      <a:ext cx="6858000" cy="842010"/>
+                    </a:xfrm>
+                    <a:prstGeom prst="rect">
+                      <a:avLst/>
+                    </a:prstGeom>
+                  </pic:spPr>
+                </pic:pic>
+              </a:graphicData>
+            </a:graphic>
+          </wp:inline>
+        </w:drawing>
+      </w:r>
     </w:p>
     <w:p>
       <w:pPr>
@@ -2017,12 +2208,23 @@
     <w:p>
       <w:pPr>
         <w:pStyle w:val="ListParagraph"/>
-      </w:pPr>
-    </w:p>
-    <w:p>
-      <w:pPr>
-        <w:pStyle w:val="ListParagraph"/>
-      </w:pPr>
+        <w:ind w:left="1440"/>
+      </w:pPr>
+      <w:r>
+        <w:t xml:space="preserve">Divide the </w:t>
+      </w:r>
+      <w:r>
+        <w:t>source</w:t>
+      </w:r>
+      <w:r>
+        <w:t xml:space="preserve"> clock from divide by three to make it into a divide by 6 as the clock should have</w:t>
+      </w:r>
+      <w:r>
+        <w:t xml:space="preserve"> </w:t>
+      </w:r>
+      <w:r>
+        <w:t>3 high and 3 low cycles we know will happen due to it being divided by an even number</w:t>
+      </w:r>
     </w:p>
     <w:p>
       <w:pPr>
@@ -2038,12 +2240,35 @@
         </w:numPr>
       </w:pPr>
       <w:r>
-        <w:t>Explain how the main clk signal is generated that feeds this circuit. Hint: Look in the top level module file. How is the clk that connects to this circuit generated? Explain how it works here:</w:t>
-      </w:r>
-    </w:p>
-    <w:p/>
+        <w:t xml:space="preserve">Explain how the main </w:t>
+      </w:r>
+      <w:proofErr w:type="spellStart"/>
+      <w:r>
+        <w:t>clk</w:t>
+      </w:r>
+      <w:proofErr w:type="spellEnd"/>
+      <w:r>
+        <w:t xml:space="preserve"> signal is generated that feeds this circuit. Hint: Look in the top level module file. How is the </w:t>
+      </w:r>
+      <w:proofErr w:type="spellStart"/>
+      <w:r>
+        <w:t>clk</w:t>
+      </w:r>
+      <w:proofErr w:type="spellEnd"/>
+      <w:r>
+        <w:t xml:space="preserve"> that connects to this circuit generated? Explain how it works here:</w:t>
+      </w:r>
+    </w:p>
+    <w:p>
+      <w:pPr>
+        <w:ind w:left="720" w:firstLine="720"/>
+      </w:pPr>
+      <w:r>
+        <w:t>The clock is a 26 bit register that increments by one for each 100MHZ cycle and every 25 100MHZ cycle the clock goes high and adds 1 to the binary value of q going from ‘000’ -&gt; ‘001’ -&gt; ‘010 -&gt;….</w:t>
+      </w:r>
+    </w:p>
     <w:sectPr>
-      <w:footerReference w:type="default" r:id="rId9"/>
+      <w:footerReference w:type="default" r:id="rId12"/>
       <w:type w:val="continuous"/>
       <w:pgSz w:w="12240" w:h="15840"/>
       <w:pgMar w:top="720" w:right="720" w:bottom="720" w:left="720" w:header="720" w:footer="720" w:gutter="0"/>
@@ -4402,6 +4627,7 @@
   <w:style w:type="character" w:default="1" w:styleId="DefaultParagraphFont">
     <w:name w:val="Default Paragraph Font"/>
     <w:uiPriority w:val="1"/>
+    <w:semiHidden/>
     <w:unhideWhenUsed/>
   </w:style>
   <w:style w:type="table" w:default="1" w:styleId="TableNormal">

</xml_diff>

<commit_message>
Feedback - see fixes to your fflipflop vhdl file.
</commit_message>
<xml_diff>
--- a/LM9_divideBy3FSM_50_Duty_Cycle.docx
+++ b/LM9_divideBy3FSM_50_Duty_Cycle.docx
@@ -332,6 +332,13 @@
                 <w:szCs w:val="22"/>
               </w:rPr>
             </w:pPr>
+            <w:r>
+              <w:rPr>
+                <w:rFonts w:ascii="Calibri" w:eastAsia="Calibri" w:hAnsi="Calibri"/>
+                <w:szCs w:val="22"/>
+              </w:rPr>
+              <w:t>47</w:t>
+            </w:r>
           </w:p>
         </w:tc>
         <w:tc>
@@ -398,6 +405,13 @@
                 <w:szCs w:val="22"/>
               </w:rPr>
             </w:pPr>
+            <w:r>
+              <w:rPr>
+                <w:rFonts w:ascii="Calibri" w:eastAsia="Calibri" w:hAnsi="Calibri"/>
+                <w:szCs w:val="22"/>
+              </w:rPr>
+              <w:t>47</w:t>
+            </w:r>
           </w:p>
         </w:tc>
         <w:tc>
@@ -702,39 +716,7 @@
           <w:rFonts w:ascii="Calibri" w:hAnsi="Calibri"/>
           <w:sz w:val="28"/>
         </w:rPr>
-        <w:t xml:space="preserve">Follow the instructions given in class to install </w:t>
-      </w:r>
-      <w:proofErr w:type="spellStart"/>
-      <w:r>
-        <w:rPr>
-          <w:rFonts w:ascii="Calibri" w:hAnsi="Calibri"/>
-          <w:sz w:val="28"/>
-        </w:rPr>
-        <w:t>Vivado</w:t>
-      </w:r>
-      <w:proofErr w:type="spellEnd"/>
-      <w:r>
-        <w:rPr>
-          <w:rFonts w:ascii="Calibri" w:hAnsi="Calibri"/>
-          <w:sz w:val="28"/>
-        </w:rPr>
-        <w:t xml:space="preserve"> on your machine (or use the machines in the lab – if you use lab machines which already have </w:t>
-      </w:r>
-      <w:proofErr w:type="spellStart"/>
-      <w:r>
-        <w:rPr>
-          <w:rFonts w:ascii="Calibri" w:hAnsi="Calibri"/>
-          <w:sz w:val="28"/>
-        </w:rPr>
-        <w:t>Vivado</w:t>
-      </w:r>
-      <w:proofErr w:type="spellEnd"/>
-      <w:r>
-        <w:rPr>
-          <w:rFonts w:ascii="Calibri" w:hAnsi="Calibri"/>
-          <w:sz w:val="28"/>
-        </w:rPr>
-        <w:t xml:space="preserve"> installed, you will need to install the board files for the BASYS 3)</w:t>
+        <w:t>Follow the instructions given in class to install Vivado on your machine (or use the machines in the lab – if you use lab machines which already have Vivado installed, you will need to install the board files for the BASYS 3)</w:t>
       </w:r>
     </w:p>
     <w:p>
@@ -803,28 +785,60 @@
           <w:rFonts w:cs="Arial"/>
           <w:sz w:val="28"/>
         </w:rPr>
-        <w:t xml:space="preserve">Now it’s time to </w:t>
-      </w:r>
+        <w:t xml:space="preserve">Now </w:t>
+      </w:r>
+      <w:proofErr w:type="gramStart"/>
       <w:r>
         <w:rPr>
           <w:rFonts w:cs="Arial"/>
           <w:sz w:val="28"/>
         </w:rPr>
-        <w:t>put your newly learned skills to use</w:t>
-      </w:r>
+        <w:t>it’s</w:t>
+      </w:r>
+      <w:proofErr w:type="gramEnd"/>
       <w:r>
         <w:rPr>
           <w:rFonts w:cs="Arial"/>
           <w:sz w:val="28"/>
         </w:rPr>
-        <w:t xml:space="preserve">. For this project you will design and implement the </w:t>
+        <w:t xml:space="preserve"> time to </w:t>
       </w:r>
       <w:r>
         <w:rPr>
           <w:rFonts w:cs="Arial"/>
           <w:sz w:val="28"/>
         </w:rPr>
-        <w:t xml:space="preserve"> VHDL for a 50% duty cycle divide by three circuit.</w:t>
+        <w:t>put your newly learned skills to use</w:t>
+      </w:r>
+      <w:r>
+        <w:rPr>
+          <w:rFonts w:cs="Arial"/>
+          <w:sz w:val="28"/>
+        </w:rPr>
+        <w:t xml:space="preserve">. For this project you will design and implement </w:t>
+      </w:r>
+      <w:proofErr w:type="gramStart"/>
+      <w:r>
+        <w:rPr>
+          <w:rFonts w:cs="Arial"/>
+          <w:sz w:val="28"/>
+        </w:rPr>
+        <w:t xml:space="preserve">the </w:t>
+      </w:r>
+      <w:r>
+        <w:rPr>
+          <w:rFonts w:cs="Arial"/>
+          <w:sz w:val="28"/>
+        </w:rPr>
+        <w:t xml:space="preserve"> VHDL</w:t>
+      </w:r>
+      <w:proofErr w:type="gramEnd"/>
+      <w:r>
+        <w:rPr>
+          <w:rFonts w:cs="Arial"/>
+          <w:sz w:val="28"/>
+        </w:rPr>
+        <w:t xml:space="preserve"> for a 50% duty cycle divide by three circuit.</w:t>
       </w:r>
     </w:p>
     <w:p>
@@ -1019,7 +1033,21 @@
         <w:rPr>
           <w:bCs/>
         </w:rPr>
-        <w:t xml:space="preserve"> and verify LED(1) and LED(0) are lighting up appropriately.</w:t>
+        <w:t xml:space="preserve"> and verify </w:t>
+      </w:r>
+      <w:proofErr w:type="gramStart"/>
+      <w:r>
+        <w:rPr>
+          <w:bCs/>
+        </w:rPr>
+        <w:t>LED(</w:t>
+      </w:r>
+      <w:proofErr w:type="gramEnd"/>
+      <w:r>
+        <w:rPr>
+          <w:bCs/>
+        </w:rPr>
+        <w:t>1) and LED(0) are lighting up appropriately.</w:t>
       </w:r>
     </w:p>
     <w:p>
@@ -2196,35 +2224,133 @@
     <w:p>
       <w:pPr>
         <w:pStyle w:val="ListParagraph"/>
-        <w:numPr>
-          <w:ilvl w:val="0"/>
-          <w:numId w:val="18"/>
-        </w:numPr>
-      </w:pPr>
-      <w:r>
-        <w:t>How could you modify this circuit to become a divide by 6?</w:t>
-      </w:r>
+      </w:pPr>
     </w:p>
     <w:p>
       <w:pPr>
         <w:pStyle w:val="ListParagraph"/>
-        <w:ind w:left="1440"/>
-      </w:pPr>
-      <w:r>
-        <w:t xml:space="preserve">Divide the </w:t>
-      </w:r>
-      <w:r>
-        <w:t>source</w:t>
-      </w:r>
-      <w:r>
-        <w:t xml:space="preserve"> clock from divide by three to make it into a divide by 6 as the clock should have</w:t>
-      </w:r>
-      <w:r>
-        <w:t xml:space="preserve"> </w:t>
-      </w:r>
-      <w:r>
-        <w:t>3 high and 3 low cycles we know will happen due to it being divided by an even number</w:t>
-      </w:r>
+        <w:rPr>
+          <w:color w:val="1F497D" w:themeColor="text2"/>
+        </w:rPr>
+      </w:pPr>
+      <w:r>
+        <w:rPr>
+          <w:color w:val="1F497D" w:themeColor="text2"/>
+        </w:rPr>
+        <w:t xml:space="preserve">Your error was in </w:t>
+      </w:r>
+      <w:proofErr w:type="spellStart"/>
+      <w:r>
+        <w:rPr>
+          <w:color w:val="1F497D" w:themeColor="text2"/>
+        </w:rPr>
+        <w:t>fflipflop</w:t>
+      </w:r>
+      <w:proofErr w:type="spellEnd"/>
+      <w:r>
+        <w:rPr>
+          <w:color w:val="1F497D" w:themeColor="text2"/>
+        </w:rPr>
+        <w:t xml:space="preserve"> you were checking for reset less than or equal to </w:t>
+      </w:r>
+      <w:proofErr w:type="gramStart"/>
+      <w:r>
+        <w:rPr>
+          <w:color w:val="1F497D" w:themeColor="text2"/>
+        </w:rPr>
+        <w:t>1 !!!!!!</w:t>
+      </w:r>
+      <w:proofErr w:type="gramEnd"/>
+    </w:p>
+    <w:p>
+      <w:pPr>
+        <w:pStyle w:val="ListParagraph"/>
+      </w:pPr>
+    </w:p>
+    <w:p>
+      <w:pPr>
+        <w:pStyle w:val="ListParagraph"/>
+      </w:pPr>
+      <w:r>
+        <w:rPr>
+          <w:noProof/>
+        </w:rPr>
+        <w:drawing>
+          <wp:inline distT="0" distB="0" distL="0" distR="0" wp14:anchorId="03F196C0" wp14:editId="6630E64A">
+            <wp:extent cx="6858000" cy="2540635"/>
+            <wp:effectExtent l="0" t="0" r="0" b="0"/>
+            <wp:docPr id="6" name="Picture 6"/>
+            <wp:cNvGraphicFramePr>
+              <a:graphicFrameLocks xmlns:a="http://schemas.openxmlformats.org/drawingml/2006/main" noChangeAspect="1"/>
+            </wp:cNvGraphicFramePr>
+            <a:graphic xmlns:a="http://schemas.openxmlformats.org/drawingml/2006/main">
+              <a:graphicData uri="http://schemas.openxmlformats.org/drawingml/2006/picture">
+                <pic:pic xmlns:pic="http://schemas.openxmlformats.org/drawingml/2006/picture">
+                  <pic:nvPicPr>
+                    <pic:cNvPr id="1" name=""/>
+                    <pic:cNvPicPr/>
+                  </pic:nvPicPr>
+                  <pic:blipFill>
+                    <a:blip r:embed="rId12"/>
+                    <a:stretch>
+                      <a:fillRect/>
+                    </a:stretch>
+                  </pic:blipFill>
+                  <pic:spPr>
+                    <a:xfrm>
+                      <a:off x="0" y="0"/>
+                      <a:ext cx="6858000" cy="2540635"/>
+                    </a:xfrm>
+                    <a:prstGeom prst="rect">
+                      <a:avLst/>
+                    </a:prstGeom>
+                  </pic:spPr>
+                </pic:pic>
+              </a:graphicData>
+            </a:graphic>
+          </wp:inline>
+        </w:drawing>
+      </w:r>
+    </w:p>
+    <w:p>
+      <w:pPr>
+        <w:pStyle w:val="ListParagraph"/>
+      </w:pPr>
+    </w:p>
+    <w:p>
+      <w:pPr>
+        <w:pStyle w:val="ListParagraph"/>
+      </w:pPr>
+    </w:p>
+    <w:p>
+      <w:pPr>
+        <w:pStyle w:val="ListParagraph"/>
+      </w:pPr>
+    </w:p>
+    <w:p>
+      <w:pPr>
+        <w:pStyle w:val="ListParagraph"/>
+      </w:pPr>
+    </w:p>
+    <w:p>
+      <w:pPr>
+        <w:pStyle w:val="ListParagraph"/>
+      </w:pPr>
+    </w:p>
+    <w:p>
+      <w:pPr>
+        <w:pStyle w:val="ListParagraph"/>
+      </w:pPr>
+    </w:p>
+    <w:p>
+      <w:pPr>
+        <w:pStyle w:val="ListParagraph"/>
+      </w:pPr>
+    </w:p>
+    <w:p>
+      <w:pPr>
+        <w:pStyle w:val="ListParagraph"/>
+      </w:pPr>
     </w:p>
     <w:p>
       <w:pPr>
@@ -2240,6 +2366,52 @@
         </w:numPr>
       </w:pPr>
       <w:r>
+        <w:t>How could you modify this circuit to become a divide by 6?</w:t>
+      </w:r>
+    </w:p>
+    <w:p>
+      <w:pPr>
+        <w:pStyle w:val="ListParagraph"/>
+        <w:ind w:left="1440"/>
+      </w:pPr>
+      <w:r>
+        <w:t xml:space="preserve">Divide the </w:t>
+      </w:r>
+      <w:r>
+        <w:t>source</w:t>
+      </w:r>
+      <w:r>
+        <w:t xml:space="preserve"> clock from divide by three to make it into a divide by 6 as the clock should have</w:t>
+      </w:r>
+      <w:r>
+        <w:t xml:space="preserve"> </w:t>
+      </w:r>
+      <w:r>
+        <w:t xml:space="preserve">3 high and 3 low </w:t>
+      </w:r>
+      <w:proofErr w:type="gramStart"/>
+      <w:r>
+        <w:t>cycles</w:t>
+      </w:r>
+      <w:proofErr w:type="gramEnd"/>
+      <w:r>
+        <w:t xml:space="preserve"> we know will happen due to it being divided by an even number</w:t>
+      </w:r>
+    </w:p>
+    <w:p>
+      <w:pPr>
+        <w:pStyle w:val="ListParagraph"/>
+      </w:pPr>
+    </w:p>
+    <w:p>
+      <w:pPr>
+        <w:pStyle w:val="ListParagraph"/>
+        <w:numPr>
+          <w:ilvl w:val="0"/>
+          <w:numId w:val="18"/>
+        </w:numPr>
+      </w:pPr>
+      <w:r>
         <w:t xml:space="preserve">Explain how the main </w:t>
       </w:r>
       <w:proofErr w:type="spellStart"/>
@@ -2248,7 +2420,15 @@
       </w:r>
       <w:proofErr w:type="spellEnd"/>
       <w:r>
-        <w:t xml:space="preserve"> signal is generated that feeds this circuit. Hint: Look in the top level module file. How is the </w:t>
+        <w:t xml:space="preserve"> signal is generated that feeds this circuit. Hint: Look in the </w:t>
+      </w:r>
+      <w:proofErr w:type="gramStart"/>
+      <w:r>
+        <w:t>top level</w:t>
+      </w:r>
+      <w:proofErr w:type="gramEnd"/>
+      <w:r>
+        <w:t xml:space="preserve"> module file. How is the </w:t>
       </w:r>
       <w:proofErr w:type="spellStart"/>
       <w:r>
@@ -2264,11 +2444,12 @@
         <w:ind w:left="720" w:firstLine="720"/>
       </w:pPr>
       <w:r>
+        <w:lastRenderedPageBreak/>
         <w:t>The clock is a 26 bit register that increments by one for each 100MHZ cycle and every 25 100MHZ cycle the clock goes high and adds 1 to the binary value of q going from ‘000’ -&gt; ‘001’ -&gt; ‘010 -&gt;….</w:t>
       </w:r>
     </w:p>
     <w:sectPr>
-      <w:footerReference w:type="default" r:id="rId12"/>
+      <w:footerReference w:type="default" r:id="rId13"/>
       <w:type w:val="continuous"/>
       <w:pgSz w:w="12240" w:h="15840"/>
       <w:pgMar w:top="720" w:right="720" w:bottom="720" w:left="720" w:header="720" w:footer="720" w:gutter="0"/>

</xml_diff>